<commit_message>
REALLY should've committed periodically
</commit_message>
<xml_diff>
--- a/Notes/Useful Links.docx
+++ b/Notes/Useful Links.docx
@@ -113,6 +113,8 @@
       <w:pPr>
         <w:pStyle w:val="Heading2"/>
       </w:pPr>
+      <w:bookmarkStart w:id="0" w:name="_Python_Packages"/>
+      <w:bookmarkEnd w:id="0"/>
       <w:r>
         <w:t>Python Packages</w:t>
       </w:r>
@@ -127,6 +129,30 @@
       </w:pPr>
       <w:hyperlink r:id="rId8" w:history="1">
         <w:proofErr w:type="spellStart"/>
+        <w:r>
+          <w:rPr>
+            <w:rStyle w:val="Hyperlink"/>
+            <w:rFonts w:ascii="Courier New" w:hAnsi="Courier New" w:cs="Courier New"/>
+            <w:szCs w:val="21"/>
+          </w:rPr>
+          <w:t>Pylinac</w:t>
+        </w:r>
+        <w:proofErr w:type="spellEnd"/>
+      </w:hyperlink>
+      <w:r>
+        <w:t>: TG-142</w:t>
+      </w:r>
+    </w:p>
+    <w:p>
+      <w:pPr>
+        <w:pStyle w:val="ListParagraph"/>
+        <w:numPr>
+          <w:ilvl w:val="0"/>
+          <w:numId w:val="6"/>
+        </w:numPr>
+      </w:pPr>
+      <w:hyperlink r:id="rId9" w:history="1">
+        <w:proofErr w:type="spellStart"/>
         <w:proofErr w:type="gramStart"/>
         <w:r>
           <w:rPr>
@@ -164,7 +190,7 @@
           <w:numId w:val="6"/>
         </w:numPr>
       </w:pPr>
-      <w:hyperlink r:id="rId9" w:history="1">
+      <w:hyperlink r:id="rId10" w:history="1">
         <w:r>
           <w:rPr>
             <w:rStyle w:val="Hyperlink"/>
@@ -186,20 +212,6 @@
       <w:r>
         <w:t xml:space="preserve">). Likely, the only namespaces you’ll need are </w:t>
       </w:r>
-      <w:hyperlink r:id="rId10" w:history="1">
-        <w:proofErr w:type="spellStart"/>
-        <w:r>
-          <w:rPr>
-            <w:rStyle w:val="Hyperlink"/>
-            <w:rFonts w:ascii="Courier New" w:hAnsi="Courier New" w:cs="Courier New"/>
-          </w:rPr>
-          <w:t>System.Drawing</w:t>
-        </w:r>
-        <w:proofErr w:type="spellEnd"/>
-      </w:hyperlink>
-      <w:r>
-        <w:t xml:space="preserve"> and </w:t>
-      </w:r>
       <w:hyperlink r:id="rId11" w:history="1">
         <w:proofErr w:type="spellStart"/>
         <w:r>
@@ -207,24 +219,38 @@
             <w:rStyle w:val="Hyperlink"/>
             <w:rFonts w:ascii="Courier New" w:hAnsi="Courier New" w:cs="Courier New"/>
           </w:rPr>
-          <w:t>System.Windows.Forms</w:t>
+          <w:t>System.Drawing</w:t>
         </w:r>
         <w:proofErr w:type="spellEnd"/>
       </w:hyperlink>
       <w:r>
-        <w:t>.</w:t>
-      </w:r>
-    </w:p>
-    <w:p>
-      <w:pPr>
-        <w:pStyle w:val="ListParagraph"/>
-        <w:numPr>
-          <w:ilvl w:val="0"/>
-          <w:numId w:val="6"/>
-        </w:numPr>
-      </w:pPr>
+        <w:t xml:space="preserve"> and </w:t>
+      </w:r>
       <w:hyperlink r:id="rId12" w:history="1">
         <w:proofErr w:type="spellStart"/>
+        <w:r>
+          <w:rPr>
+            <w:rStyle w:val="Hyperlink"/>
+            <w:rFonts w:ascii="Courier New" w:hAnsi="Courier New" w:cs="Courier New"/>
+          </w:rPr>
+          <w:t>System.Windows.Forms</w:t>
+        </w:r>
+        <w:proofErr w:type="spellEnd"/>
+      </w:hyperlink>
+      <w:r>
+        <w:t>.</w:t>
+      </w:r>
+    </w:p>
+    <w:p>
+      <w:pPr>
+        <w:pStyle w:val="ListParagraph"/>
+        <w:numPr>
+          <w:ilvl w:val="0"/>
+          <w:numId w:val="6"/>
+        </w:numPr>
+      </w:pPr>
+      <w:hyperlink r:id="rId13" w:history="1">
+        <w:proofErr w:type="spellStart"/>
         <w:proofErr w:type="gramStart"/>
         <w:r>
           <w:rPr>
@@ -256,7 +282,7 @@
           <w:numId w:val="6"/>
         </w:numPr>
       </w:pPr>
-      <w:hyperlink r:id="rId13" w:history="1">
+      <w:hyperlink r:id="rId14" w:history="1">
         <w:r>
           <w:rPr>
             <w:rStyle w:val="Hyperlink"/>
@@ -279,7 +305,7 @@
           <w:numId w:val="6"/>
         </w:numPr>
       </w:pPr>
-      <w:hyperlink r:id="rId14" w:history="1">
+      <w:hyperlink r:id="rId15" w:history="1">
         <w:proofErr w:type="spellStart"/>
         <w:r>
           <w:rPr>
@@ -315,7 +341,7 @@
           <w:numId w:val="6"/>
         </w:numPr>
       </w:pPr>
-      <w:hyperlink r:id="rId15" w:history="1">
+      <w:hyperlink r:id="rId16" w:history="1">
         <w:r>
           <w:rPr>
             <w:rStyle w:val="Hyperlink"/>
@@ -351,7 +377,7 @@
           <w:numId w:val="6"/>
         </w:numPr>
       </w:pPr>
-      <w:hyperlink r:id="rId16" w:history="1">
+      <w:hyperlink r:id="rId17" w:history="1">
         <w:r>
           <w:rPr>
             <w:rStyle w:val="Hyperlink"/>
@@ -392,7 +418,7 @@
           <w:numId w:val="6"/>
         </w:numPr>
       </w:pPr>
-      <w:hyperlink r:id="rId17" w:history="1">
+      <w:hyperlink r:id="rId18" w:history="1">
         <w:r>
           <w:rPr>
             <w:rStyle w:val="Hyperlink"/>
@@ -412,7 +438,7 @@
           <w:numId w:val="6"/>
         </w:numPr>
       </w:pPr>
-      <w:hyperlink r:id="rId18" w:history="1">
+      <w:hyperlink r:id="rId19" w:history="1">
         <w:r>
           <w:rPr>
             <w:rStyle w:val="Hyperlink"/>
@@ -437,7 +463,7 @@
           <w:numId w:val="6"/>
         </w:numPr>
       </w:pPr>
-      <w:hyperlink r:id="rId19" w:history="1">
+      <w:hyperlink r:id="rId20" w:history="1">
         <w:r>
           <w:rPr>
             <w:rStyle w:val="Hyperlink"/>
@@ -447,36 +473,6 @@
       </w:hyperlink>
       <w:r>
         <w:t>: User community. Support, forums, exclusive content.</w:t>
-      </w:r>
-    </w:p>
-    <w:p>
-      <w:pPr>
-        <w:pStyle w:val="ListParagraph"/>
-        <w:numPr>
-          <w:ilvl w:val="0"/>
-          <w:numId w:val="6"/>
-        </w:numPr>
-      </w:pPr>
-      <w:hyperlink r:id="rId20" w:history="1">
-        <w:proofErr w:type="spellStart"/>
-        <w:r>
-          <w:rPr>
-            <w:rStyle w:val="Hyperlink"/>
-          </w:rPr>
-          <w:t>Webex</w:t>
-        </w:r>
-        <w:proofErr w:type="spellEnd"/>
-      </w:hyperlink>
-      <w:r>
-        <w:t>: Video / remote desktop support service</w:t>
-      </w:r>
-    </w:p>
-    <w:p>
-      <w:pPr>
-        <w:pStyle w:val="Heading2"/>
-      </w:pPr>
-      <w:r>
-        <w:t>LANDAUER</w:t>
       </w:r>
     </w:p>
     <w:p>
@@ -493,6 +489,36 @@
           <w:rPr>
             <w:rStyle w:val="Hyperlink"/>
           </w:rPr>
+          <w:t>Webex</w:t>
+        </w:r>
+        <w:proofErr w:type="spellEnd"/>
+      </w:hyperlink>
+      <w:r>
+        <w:t>: Video / remote desktop support service</w:t>
+      </w:r>
+    </w:p>
+    <w:p>
+      <w:pPr>
+        <w:pStyle w:val="Heading2"/>
+      </w:pPr>
+      <w:r>
+        <w:t>LANDAUER</w:t>
+      </w:r>
+    </w:p>
+    <w:p>
+      <w:pPr>
+        <w:pStyle w:val="ListParagraph"/>
+        <w:numPr>
+          <w:ilvl w:val="0"/>
+          <w:numId w:val="6"/>
+        </w:numPr>
+      </w:pPr>
+      <w:hyperlink r:id="rId22" w:history="1">
+        <w:proofErr w:type="spellStart"/>
+        <w:r>
+          <w:rPr>
+            <w:rStyle w:val="Hyperlink"/>
+          </w:rPr>
           <w:t>myLDR</w:t>
         </w:r>
         <w:proofErr w:type="spellEnd"/>
@@ -528,7 +554,7 @@
           <w:numId w:val="6"/>
         </w:numPr>
       </w:pPr>
-      <w:hyperlink r:id="rId22" w:history="1">
+      <w:hyperlink r:id="rId23" w:history="1">
         <w:r>
           <w:rPr>
             <w:rStyle w:val="Hyperlink"/>
@@ -545,6 +571,7 @@
         <w:pStyle w:val="Heading1"/>
       </w:pPr>
       <w:r>
+        <w:lastRenderedPageBreak/>
         <w:t>Professional Organizations and Governing Bodies</w:t>
       </w:r>
     </w:p>
@@ -555,7 +582,7 @@
           <w:b/>
         </w:rPr>
       </w:pPr>
-      <w:hyperlink r:id="rId23" w:history="1">
+      <w:hyperlink r:id="rId24" w:history="1">
         <w:r>
           <w:rPr>
             <w:rStyle w:val="Hyperlink"/>
@@ -574,7 +601,7 @@
           <w:numId w:val="6"/>
         </w:numPr>
       </w:pPr>
-      <w:hyperlink r:id="rId24" w:history="1">
+      <w:hyperlink r:id="rId25" w:history="1">
         <w:r>
           <w:rPr>
             <w:rStyle w:val="Hyperlink"/>
@@ -590,7 +617,7 @@
       <w:pPr>
         <w:pStyle w:val="Heading3"/>
       </w:pPr>
-      <w:hyperlink r:id="rId25" w:history="1">
+      <w:hyperlink r:id="rId26" w:history="1">
         <w:r>
           <w:rPr>
             <w:rStyle w:val="Hyperlink"/>
@@ -607,7 +634,7 @@
           <w:numId w:val="6"/>
         </w:numPr>
       </w:pPr>
-      <w:hyperlink r:id="rId26" w:history="1">
+      <w:hyperlink r:id="rId27" w:history="1">
         <w:r>
           <w:rPr>
             <w:rStyle w:val="Hyperlink"/>
@@ -632,7 +659,7 @@
           <w:numId w:val="6"/>
         </w:numPr>
       </w:pPr>
-      <w:hyperlink r:id="rId27" w:history="1">
+      <w:hyperlink r:id="rId28" w:history="1">
         <w:r>
           <w:rPr>
             <w:rStyle w:val="Hyperlink"/>
@@ -654,7 +681,7 @@
           <w:u w:val="none"/>
         </w:rPr>
       </w:pPr>
-      <w:hyperlink r:id="rId28" w:history="1">
+      <w:hyperlink r:id="rId29" w:history="1">
         <w:r>
           <w:rPr>
             <w:rStyle w:val="Hyperlink"/>
@@ -672,7 +699,7 @@
           <w:u w:val="none"/>
         </w:rPr>
       </w:pPr>
-      <w:hyperlink r:id="rId29" w:history="1">
+      <w:hyperlink r:id="rId30" w:history="1">
         <w:r>
           <w:rPr>
             <w:rStyle w:val="Hyperlink"/>
@@ -694,7 +721,7 @@
           <w:u w:val="none"/>
         </w:rPr>
       </w:pPr>
-      <w:hyperlink r:id="rId30" w:history="1">
+      <w:hyperlink r:id="rId31" w:history="1">
         <w:r>
           <w:rPr>
             <w:rStyle w:val="Hyperlink"/>
@@ -707,7 +734,7 @@
       <w:pPr>
         <w:pStyle w:val="Heading2"/>
       </w:pPr>
-      <w:hyperlink r:id="rId31" w:history="1">
+      <w:hyperlink r:id="rId32" w:history="1">
         <w:r>
           <w:rPr>
             <w:rStyle w:val="Hyperlink"/>
@@ -724,7 +751,7 @@
           <w:numId w:val="11"/>
         </w:numPr>
       </w:pPr>
-      <w:hyperlink r:id="rId32" w:history="1">
+      <w:hyperlink r:id="rId33" w:history="1">
         <w:r>
           <w:rPr>
             <w:rStyle w:val="Hyperlink"/>
@@ -754,7 +781,7 @@
           <w:u w:val="none"/>
         </w:rPr>
       </w:pPr>
-      <w:hyperlink r:id="rId33" w:history="1">
+      <w:hyperlink r:id="rId34" w:history="1">
         <w:r>
           <w:rPr>
             <w:rStyle w:val="Hyperlink"/>
@@ -767,7 +794,7 @@
       <w:pPr>
         <w:pStyle w:val="Heading2"/>
       </w:pPr>
-      <w:hyperlink r:id="rId34" w:history="1">
+      <w:hyperlink r:id="rId35" w:history="1">
         <w:r>
           <w:rPr>
             <w:rStyle w:val="Hyperlink"/>
@@ -784,7 +811,7 @@
           <w:numId w:val="11"/>
         </w:numPr>
       </w:pPr>
-      <w:hyperlink r:id="rId35" w:history="1">
+      <w:hyperlink r:id="rId36" w:history="1">
         <w:r>
           <w:rPr>
             <w:rStyle w:val="Hyperlink"/>
@@ -812,7 +839,7 @@
           <w:numId w:val="6"/>
         </w:numPr>
       </w:pPr>
-      <w:hyperlink r:id="rId36" w:history="1">
+      <w:hyperlink r:id="rId37" w:history="1">
         <w:proofErr w:type="spellStart"/>
         <w:r>
           <w:rPr>
@@ -834,7 +861,7 @@
           <w:numId w:val="6"/>
         </w:numPr>
       </w:pPr>
-      <w:hyperlink r:id="rId37" w:history="1">
+      <w:hyperlink r:id="rId38" w:history="1">
         <w:r>
           <w:rPr>
             <w:rStyle w:val="Hyperlink"/>
@@ -862,7 +889,7 @@
           <w:numId w:val="10"/>
         </w:numPr>
       </w:pPr>
-      <w:hyperlink r:id="rId38" w:history="1">
+      <w:hyperlink r:id="rId39" w:history="1">
         <w:r>
           <w:rPr>
             <w:rStyle w:val="Hyperlink"/>
@@ -891,7 +918,7 @@
           <w:numId w:val="10"/>
         </w:numPr>
       </w:pPr>
-      <w:hyperlink r:id="rId39" w:history="1">
+      <w:hyperlink r:id="rId40" w:history="1">
         <w:r>
           <w:rPr>
             <w:rStyle w:val="Hyperlink"/>
@@ -908,6 +935,125 @@
         <w:pStyle w:val="Heading1"/>
       </w:pPr>
       <w:r>
+        <w:t>Film Analysis</w:t>
+      </w:r>
+    </w:p>
+    <w:p>
+      <w:pPr>
+        <w:pStyle w:val="ListParagraph"/>
+        <w:numPr>
+          <w:ilvl w:val="0"/>
+          <w:numId w:val="10"/>
+        </w:numPr>
+      </w:pPr>
+      <w:hyperlink r:id="rId41" w:history="1">
+        <w:proofErr w:type="spellStart"/>
+        <w:r>
+          <w:rPr>
+            <w:rStyle w:val="Hyperlink"/>
+          </w:rPr>
+          <w:t>ImageJ</w:t>
+        </w:r>
+        <w:proofErr w:type="spellEnd"/>
+      </w:hyperlink>
+      <w:r>
+        <w:t xml:space="preserve">: Image processing app. Does not require admin permissions to install. We keep a </w:t>
+      </w:r>
+      <w:hyperlink r:id="rId42" w:history="1">
+        <w:r>
+          <w:rPr>
+            <w:rStyle w:val="Hyperlink"/>
+          </w:rPr>
+          <w:t>copy</w:t>
+        </w:r>
+      </w:hyperlink>
+      <w:r>
+        <w:t xml:space="preserve"> on our Physics network drive.</w:t>
+      </w:r>
+    </w:p>
+    <w:p>
+      <w:pPr>
+        <w:pStyle w:val="ListParagraph"/>
+        <w:numPr>
+          <w:ilvl w:val="0"/>
+          <w:numId w:val="10"/>
+        </w:numPr>
+      </w:pPr>
+      <w:hyperlink r:id="rId43" w:history="1">
+        <w:r>
+          <w:rPr>
+            <w:rStyle w:val="Hyperlink"/>
+          </w:rPr>
+          <w:t>Radiochromic.com</w:t>
+        </w:r>
+      </w:hyperlink>
+      <w:r>
+        <w:t>: Online film dosimetry and QA tools</w:t>
+      </w:r>
+    </w:p>
+    <w:p>
+      <w:pPr>
+        <w:pStyle w:val="ListParagraph"/>
+        <w:numPr>
+          <w:ilvl w:val="0"/>
+          <w:numId w:val="10"/>
+        </w:numPr>
+      </w:pPr>
+      <w:hyperlink r:id="rId44" w:history="1">
+        <w:proofErr w:type="spellStart"/>
+        <w:r>
+          <w:rPr>
+            <w:rStyle w:val="Hyperlink"/>
+          </w:rPr>
+          <w:t>FilmQA</w:t>
+        </w:r>
+        <w:proofErr w:type="spellEnd"/>
+        <w:r>
+          <w:rPr>
+            <w:rStyle w:val="Hyperlink"/>
+          </w:rPr>
+          <w:t xml:space="preserve"> Pro</w:t>
+        </w:r>
+      </w:hyperlink>
+      <w:r>
+        <w:t xml:space="preserve">: IMRT QA software for </w:t>
+      </w:r>
+      <w:proofErr w:type="spellStart"/>
+      <w:r>
+        <w:t>Gafchromic</w:t>
+      </w:r>
+      <w:proofErr w:type="spellEnd"/>
+      <w:r>
+        <w:t xml:space="preserve"> film. Offers a 30-day free trial.</w:t>
+      </w:r>
+    </w:p>
+    <w:p>
+      <w:pPr>
+        <w:pStyle w:val="ListParagraph"/>
+        <w:numPr>
+          <w:ilvl w:val="0"/>
+          <w:numId w:val="10"/>
+        </w:numPr>
+      </w:pPr>
+      <w:hyperlink w:anchor="_Python_Packages" w:history="1">
+        <w:proofErr w:type="spellStart"/>
+        <w:r>
+          <w:rPr>
+            <w:rStyle w:val="Hyperlink"/>
+          </w:rPr>
+          <w:t>Pylinac</w:t>
+        </w:r>
+        <w:proofErr w:type="spellEnd"/>
+      </w:hyperlink>
+      <w:bookmarkStart w:id="1" w:name="_GoBack"/>
+      <w:bookmarkEnd w:id="1"/>
+    </w:p>
+    <w:p>
+      <w:pPr>
+        <w:pStyle w:val="Heading1"/>
+      </w:pPr>
+      <w:r>
+        <w:lastRenderedPageBreak/>
         <w:t>Office Tools</w:t>
       </w:r>
     </w:p>
@@ -919,155 +1065,133 @@
           <w:numId w:val="8"/>
         </w:numPr>
       </w:pPr>
-      <w:hyperlink r:id="rId40" w:history="1">
-        <w:proofErr w:type="spellStart"/>
-        <w:r>
-          <w:rPr>
-            <w:rStyle w:val="Hyperlink"/>
-          </w:rPr>
-          <w:t>LunaPic</w:t>
-        </w:r>
-        <w:proofErr w:type="spellEnd"/>
-      </w:hyperlink>
-      <w:r>
-        <w:t xml:space="preserve">: Poorly designed online </w:t>
-      </w:r>
-      <w:r>
-        <w:t>analog</w:t>
-      </w:r>
-      <w:r>
-        <w:t xml:space="preserve"> of the photo editor Gimp. Change image colors, remove background, etc.</w:t>
-      </w:r>
-    </w:p>
-    <w:p>
-      <w:pPr>
-        <w:pStyle w:val="ListParagraph"/>
-        <w:numPr>
-          <w:ilvl w:val="0"/>
-          <w:numId w:val="8"/>
-        </w:numPr>
-      </w:pPr>
-      <w:hyperlink r:id="rId41" w:history="1">
-        <w:r>
-          <w:rPr>
-            <w:rStyle w:val="Hyperlink"/>
-          </w:rPr>
-          <w:t>I ♥ PDF</w:t>
-        </w:r>
-      </w:hyperlink>
-      <w:r>
-        <w:t>: PDF tools, such as splitting, merging, and adding page numbers</w:t>
-      </w:r>
-    </w:p>
-    <w:p>
-      <w:pPr>
-        <w:pStyle w:val="Heading1"/>
-      </w:pPr>
-      <w:r>
-        <w:t>Misc.</w:t>
-      </w:r>
-    </w:p>
-    <w:p>
-      <w:pPr>
-        <w:pStyle w:val="ListParagraph"/>
-        <w:numPr>
-          <w:ilvl w:val="0"/>
-          <w:numId w:val="8"/>
-        </w:numPr>
-      </w:pPr>
-      <w:hyperlink r:id="rId42" w:history="1">
-        <w:proofErr w:type="spellStart"/>
-        <w:r>
-          <w:rPr>
-            <w:rStyle w:val="Hyperlink"/>
-          </w:rPr>
-          <w:t>eContour</w:t>
-        </w:r>
-        <w:proofErr w:type="spellEnd"/>
-      </w:hyperlink>
-      <w:r>
-        <w:t>: Contour atlases</w:t>
-      </w:r>
-    </w:p>
-    <w:p>
-      <w:pPr>
-        <w:pStyle w:val="ListParagraph"/>
-        <w:numPr>
-          <w:ilvl w:val="0"/>
-          <w:numId w:val="8"/>
-        </w:numPr>
-      </w:pPr>
-      <w:hyperlink r:id="rId43" w:history="1">
-        <w:r>
-          <w:rPr>
-            <w:rStyle w:val="Hyperlink"/>
-          </w:rPr>
-          <w:t>Radiochromic.com</w:t>
-        </w:r>
-      </w:hyperlink>
-      <w:r>
-        <w:t>: Online film dosimetry and QA tools</w:t>
-      </w:r>
-    </w:p>
-    <w:p>
-      <w:pPr>
-        <w:pStyle w:val="ListParagraph"/>
-        <w:numPr>
-          <w:ilvl w:val="0"/>
-          <w:numId w:val="8"/>
-        </w:numPr>
-      </w:pPr>
-      <w:hyperlink r:id="rId44" w:history="1">
-        <w:r>
-          <w:rPr>
-            <w:rStyle w:val="Hyperlink"/>
-          </w:rPr>
-          <w:t>EMITEL</w:t>
-        </w:r>
-      </w:hyperlink>
-      <w:r>
-        <w:t xml:space="preserve">: Encyclopedia and dictionary of med </w:t>
-      </w:r>
-      <w:proofErr w:type="spellStart"/>
-      <w:r>
-        <w:t>phys</w:t>
-      </w:r>
-      <w:proofErr w:type="spellEnd"/>
-      <w:r>
-        <w:t xml:space="preserve"> terms</w:t>
-      </w:r>
-    </w:p>
-    <w:p>
-      <w:pPr>
-        <w:pStyle w:val="ListParagraph"/>
-        <w:numPr>
-          <w:ilvl w:val="0"/>
-          <w:numId w:val="8"/>
-        </w:numPr>
-      </w:pPr>
-      <w:r>
-        <w:t xml:space="preserve">Wayne State med </w:t>
-      </w:r>
-      <w:proofErr w:type="spellStart"/>
-      <w:r>
-        <w:t>phys</w:t>
-      </w:r>
-      <w:proofErr w:type="spellEnd"/>
-      <w:r>
-        <w:t xml:space="preserve"> </w:t>
-      </w:r>
       <w:hyperlink r:id="rId45" w:history="1">
         <w:proofErr w:type="spellStart"/>
         <w:r>
           <w:rPr>
             <w:rStyle w:val="Hyperlink"/>
           </w:rPr>
+          <w:t>LunaPic</w:t>
+        </w:r>
+        <w:proofErr w:type="spellEnd"/>
+      </w:hyperlink>
+      <w:r>
+        <w:t xml:space="preserve">: Poorly designed online </w:t>
+      </w:r>
+      <w:r>
+        <w:t>analog</w:t>
+      </w:r>
+      <w:r>
+        <w:t xml:space="preserve"> of the photo editor Gimp. Change image colors, remove background, etc.</w:t>
+      </w:r>
+    </w:p>
+    <w:p>
+      <w:pPr>
+        <w:pStyle w:val="ListParagraph"/>
+        <w:numPr>
+          <w:ilvl w:val="0"/>
+          <w:numId w:val="8"/>
+        </w:numPr>
+      </w:pPr>
+      <w:hyperlink r:id="rId46" w:history="1">
+        <w:r>
+          <w:rPr>
+            <w:rStyle w:val="Hyperlink"/>
+          </w:rPr>
+          <w:t>I ♥ PDF</w:t>
+        </w:r>
+      </w:hyperlink>
+      <w:r>
+        <w:t>: PDF tools, such as splitting, merging, and adding page numbers</w:t>
+      </w:r>
+    </w:p>
+    <w:p>
+      <w:pPr>
+        <w:pStyle w:val="Heading1"/>
+      </w:pPr>
+      <w:r>
+        <w:t>Misc.</w:t>
+      </w:r>
+    </w:p>
+    <w:p>
+      <w:pPr>
+        <w:pStyle w:val="ListParagraph"/>
+        <w:numPr>
+          <w:ilvl w:val="0"/>
+          <w:numId w:val="8"/>
+        </w:numPr>
+      </w:pPr>
+      <w:hyperlink r:id="rId47" w:history="1">
+        <w:proofErr w:type="spellStart"/>
+        <w:r>
+          <w:rPr>
+            <w:rStyle w:val="Hyperlink"/>
+          </w:rPr>
+          <w:t>eContour</w:t>
+        </w:r>
+        <w:proofErr w:type="spellEnd"/>
+      </w:hyperlink>
+      <w:r>
+        <w:t>: Contour atlases</w:t>
+      </w:r>
+    </w:p>
+    <w:p>
+      <w:pPr>
+        <w:pStyle w:val="ListParagraph"/>
+        <w:numPr>
+          <w:ilvl w:val="0"/>
+          <w:numId w:val="8"/>
+        </w:numPr>
+      </w:pPr>
+      <w:hyperlink r:id="rId48" w:history="1">
+        <w:r>
+          <w:rPr>
+            <w:rStyle w:val="Hyperlink"/>
+          </w:rPr>
+          <w:t>EMITEL</w:t>
+        </w:r>
+      </w:hyperlink>
+      <w:r>
+        <w:t xml:space="preserve">: Encyclopedia and dictionary of med </w:t>
+      </w:r>
+      <w:proofErr w:type="spellStart"/>
+      <w:r>
+        <w:t>phys</w:t>
+      </w:r>
+      <w:proofErr w:type="spellEnd"/>
+      <w:r>
+        <w:t xml:space="preserve"> terms</w:t>
+      </w:r>
+    </w:p>
+    <w:p>
+      <w:pPr>
+        <w:pStyle w:val="ListParagraph"/>
+        <w:numPr>
+          <w:ilvl w:val="0"/>
+          <w:numId w:val="8"/>
+        </w:numPr>
+      </w:pPr>
+      <w:r>
+        <w:t xml:space="preserve">Wayne State med </w:t>
+      </w:r>
+      <w:proofErr w:type="spellStart"/>
+      <w:r>
+        <w:t>phys</w:t>
+      </w:r>
+      <w:proofErr w:type="spellEnd"/>
+      <w:r>
+        <w:t xml:space="preserve"> </w:t>
+      </w:r>
+      <w:hyperlink r:id="rId49" w:history="1">
+        <w:proofErr w:type="spellStart"/>
+        <w:r>
+          <w:rPr>
+            <w:rStyle w:val="Hyperlink"/>
+          </w:rPr>
           <w:t>listservs</w:t>
         </w:r>
         <w:proofErr w:type="spellEnd"/>
       </w:hyperlink>
-      <w:bookmarkStart w:id="0" w:name="_GoBack"/>
-      <w:bookmarkEnd w:id="0"/>
     </w:p>
     <w:sectPr>
       <w:pgSz w:w="12240" w:h="15840"/>
@@ -1084,7 +1208,7 @@
   <w:abstractNum w:abstractNumId="0" w15:restartNumberingAfterBreak="0">
     <w:nsid w:val="186B66CF"/>
     <w:multiLevelType w:val="hybridMultilevel"/>
-    <w:tmpl w:val="C96CA86A"/>
+    <w:tmpl w:val="78AE2368"/>
     <w:lvl w:ilvl="0" w:tplc="04090001">
       <w:start w:val="1"/>
       <w:numFmt w:val="bullet"/>
@@ -2957,6 +3081,34 @@
       <w:color w:val="2E74B5" w:themeColor="accent1" w:themeShade="BF"/>
     </w:rPr>
   </w:style>
+  <w:style w:type="paragraph" w:styleId="PlainText">
+    <w:name w:val="Plain Text"/>
+    <w:basedOn w:val="Normal"/>
+    <w:link w:val="PlainTextChar"/>
+    <w:uiPriority w:val="99"/>
+    <w:unhideWhenUsed/>
+    <w:rsid w:val="00F249B7"/>
+    <w:pPr>
+      <w:spacing w:after="0" w:line="240" w:lineRule="auto"/>
+    </w:pPr>
+    <w:rPr>
+      <w:rFonts w:ascii="Consolas" w:hAnsi="Consolas"/>
+      <w:sz w:val="21"/>
+      <w:szCs w:val="21"/>
+    </w:rPr>
+  </w:style>
+  <w:style w:type="character" w:customStyle="1" w:styleId="PlainTextChar">
+    <w:name w:val="Plain Text Char"/>
+    <w:basedOn w:val="DefaultParagraphFont"/>
+    <w:link w:val="PlainText"/>
+    <w:uiPriority w:val="99"/>
+    <w:rsid w:val="00F249B7"/>
+    <w:rPr>
+      <w:rFonts w:ascii="Consolas" w:hAnsi="Consolas"/>
+      <w:sz w:val="21"/>
+      <w:szCs w:val="21"/>
+    </w:rPr>
+  </w:style>
 </w:styles>
 </file>
 

</xml_diff>